<commit_message>
projet RAD - rapport
</commit_message>
<xml_diff>
--- a/Projet_RAD - Rapport_final.docx
+++ b/Projet_RAD - Rapport_final.docx
@@ -225,7 +225,7 @@
       <w:r>
         <w:fldChar w:fldCharType="separate"/>
       </w:r>
-      <w:hyperlink w:anchor="_Toc471715589" w:history="1">
+      <w:hyperlink w:anchor="_Toc472709356" w:history="1">
         <w:r>
           <w:rPr>
             <w:rStyle w:val="Lienhypertexte"/>
@@ -272,7 +272,7 @@
             <w:noProof/>
             <w:webHidden/>
           </w:rPr>
-          <w:instrText xml:space="preserve"> PAGEREF _Toc471715589 \h </w:instrText>
+          <w:instrText xml:space="preserve"> PAGEREF _Toc472709356 \h </w:instrText>
         </w:r>
         <w:r>
           <w:rPr>
@@ -292,7 +292,7 @@
             <w:noProof/>
             <w:webHidden/>
           </w:rPr>
-          <w:t>3</w:t>
+          <w:t>4</w:t>
         </w:r>
         <w:r>
           <w:rPr>
@@ -321,7 +321,7 @@
           <w:lang w:eastAsia="fr-CH"/>
         </w:rPr>
       </w:pPr>
-      <w:hyperlink w:anchor="_Toc471715590" w:history="1">
+      <w:hyperlink w:anchor="_Toc472709357" w:history="1">
         <w:r>
           <w:rPr>
             <w:rStyle w:val="Lienhypertexte"/>
@@ -368,7 +368,7 @@
             <w:noProof/>
             <w:webHidden/>
           </w:rPr>
-          <w:instrText xml:space="preserve"> PAGEREF _Toc471715590 \h </w:instrText>
+          <w:instrText xml:space="preserve"> PAGEREF _Toc472709357 \h </w:instrText>
         </w:r>
         <w:r>
           <w:rPr>
@@ -388,7 +388,7 @@
             <w:noProof/>
             <w:webHidden/>
           </w:rPr>
-          <w:t>3</w:t>
+          <w:t>4</w:t>
         </w:r>
         <w:r>
           <w:rPr>
@@ -417,7 +417,7 @@
           <w:lang w:eastAsia="fr-CH"/>
         </w:rPr>
       </w:pPr>
-      <w:hyperlink w:anchor="_Toc471715591" w:history="1">
+      <w:hyperlink w:anchor="_Toc472709358" w:history="1">
         <w:r>
           <w:rPr>
             <w:rStyle w:val="Lienhypertexte"/>
@@ -464,7 +464,7 @@
             <w:noProof/>
             <w:webHidden/>
           </w:rPr>
-          <w:instrText xml:space="preserve"> PAGEREF _Toc471715591 \h </w:instrText>
+          <w:instrText xml:space="preserve"> PAGEREF _Toc472709358 \h </w:instrText>
         </w:r>
         <w:r>
           <w:rPr>
@@ -484,7 +484,7 @@
             <w:noProof/>
             <w:webHidden/>
           </w:rPr>
-          <w:t>3</w:t>
+          <w:t>4</w:t>
         </w:r>
         <w:r>
           <w:rPr>
@@ -513,7 +513,7 @@
           <w:lang w:eastAsia="fr-CH"/>
         </w:rPr>
       </w:pPr>
-      <w:hyperlink w:anchor="_Toc471715592" w:history="1">
+      <w:hyperlink w:anchor="_Toc472709359" w:history="1">
         <w:r>
           <w:rPr>
             <w:rStyle w:val="Lienhypertexte"/>
@@ -560,7 +560,7 @@
             <w:noProof/>
             <w:webHidden/>
           </w:rPr>
-          <w:instrText xml:space="preserve"> PAGEREF _Toc471715592 \h </w:instrText>
+          <w:instrText xml:space="preserve"> PAGEREF _Toc472709359 \h </w:instrText>
         </w:r>
         <w:r>
           <w:rPr>
@@ -580,7 +580,7 @@
             <w:noProof/>
             <w:webHidden/>
           </w:rPr>
-          <w:t>3</w:t>
+          <w:t>4</w:t>
         </w:r>
         <w:r>
           <w:rPr>
@@ -609,7 +609,7 @@
           <w:lang w:eastAsia="fr-CH"/>
         </w:rPr>
       </w:pPr>
-      <w:hyperlink w:anchor="_Toc471715593" w:history="1">
+      <w:hyperlink w:anchor="_Toc472709360" w:history="1">
         <w:r>
           <w:rPr>
             <w:rStyle w:val="Lienhypertexte"/>
@@ -656,7 +656,7 @@
             <w:noProof/>
             <w:webHidden/>
           </w:rPr>
-          <w:instrText xml:space="preserve"> PAGEREF _Toc471715593 \h </w:instrText>
+          <w:instrText xml:space="preserve"> PAGEREF _Toc472709360 \h </w:instrText>
         </w:r>
         <w:r>
           <w:rPr>
@@ -676,7 +676,7 @@
             <w:noProof/>
             <w:webHidden/>
           </w:rPr>
-          <w:t>3</w:t>
+          <w:t>4</w:t>
         </w:r>
         <w:r>
           <w:rPr>
@@ -705,7 +705,7 @@
           <w:lang w:eastAsia="fr-CH"/>
         </w:rPr>
       </w:pPr>
-      <w:hyperlink w:anchor="_Toc471715594" w:history="1">
+      <w:hyperlink w:anchor="_Toc472709361" w:history="1">
         <w:r>
           <w:rPr>
             <w:rStyle w:val="Lienhypertexte"/>
@@ -752,7 +752,7 @@
             <w:noProof/>
             <w:webHidden/>
           </w:rPr>
-          <w:instrText xml:space="preserve"> PAGEREF _Toc471715594 \h </w:instrText>
+          <w:instrText xml:space="preserve"> PAGEREF _Toc472709361 \h </w:instrText>
         </w:r>
         <w:r>
           <w:rPr>
@@ -772,7 +772,7 @@
             <w:noProof/>
             <w:webHidden/>
           </w:rPr>
-          <w:t>3</w:t>
+          <w:t>4</w:t>
         </w:r>
         <w:r>
           <w:rPr>
@@ -801,7 +801,7 @@
           <w:lang w:eastAsia="fr-CH"/>
         </w:rPr>
       </w:pPr>
-      <w:hyperlink w:anchor="_Toc471715595" w:history="1">
+      <w:hyperlink w:anchor="_Toc472709362" w:history="1">
         <w:r>
           <w:rPr>
             <w:rStyle w:val="Lienhypertexte"/>
@@ -848,7 +848,7 @@
             <w:noProof/>
             <w:webHidden/>
           </w:rPr>
-          <w:instrText xml:space="preserve"> PAGEREF _Toc471715595 \h </w:instrText>
+          <w:instrText xml:space="preserve"> PAGEREF _Toc472709362 \h </w:instrText>
         </w:r>
         <w:r>
           <w:rPr>
@@ -868,7 +868,7 @@
             <w:noProof/>
             <w:webHidden/>
           </w:rPr>
-          <w:t>4</w:t>
+          <w:t>5</w:t>
         </w:r>
         <w:r>
           <w:rPr>
@@ -897,7 +897,7 @@
           <w:lang w:eastAsia="fr-CH"/>
         </w:rPr>
       </w:pPr>
-      <w:hyperlink w:anchor="_Toc471715596" w:history="1">
+      <w:hyperlink w:anchor="_Toc472709363" w:history="1">
         <w:r>
           <w:rPr>
             <w:rStyle w:val="Lienhypertexte"/>
@@ -944,7 +944,7 @@
             <w:noProof/>
             <w:webHidden/>
           </w:rPr>
-          <w:instrText xml:space="preserve"> PAGEREF _Toc471715596 \h </w:instrText>
+          <w:instrText xml:space="preserve"> PAGEREF _Toc472709363 \h </w:instrText>
         </w:r>
         <w:r>
           <w:rPr>
@@ -964,7 +964,7 @@
             <w:noProof/>
             <w:webHidden/>
           </w:rPr>
-          <w:t>4</w:t>
+          <w:t>5</w:t>
         </w:r>
         <w:r>
           <w:rPr>
@@ -993,7 +993,7 @@
           <w:lang w:eastAsia="fr-CH"/>
         </w:rPr>
       </w:pPr>
-      <w:hyperlink w:anchor="_Toc471715597" w:history="1">
+      <w:hyperlink w:anchor="_Toc472709364" w:history="1">
         <w:r>
           <w:rPr>
             <w:rStyle w:val="Lienhypertexte"/>
@@ -1040,7 +1040,7 @@
             <w:noProof/>
             <w:webHidden/>
           </w:rPr>
-          <w:instrText xml:space="preserve"> PAGEREF _Toc471715597 \h </w:instrText>
+          <w:instrText xml:space="preserve"> PAGEREF _Toc472709364 \h </w:instrText>
         </w:r>
         <w:r>
           <w:rPr>
@@ -1060,7 +1060,7 @@
             <w:noProof/>
             <w:webHidden/>
           </w:rPr>
-          <w:t>4</w:t>
+          <w:t>5</w:t>
         </w:r>
         <w:r>
           <w:rPr>
@@ -1089,7 +1089,7 @@
           <w:lang w:eastAsia="fr-CH"/>
         </w:rPr>
       </w:pPr>
-      <w:hyperlink w:anchor="_Toc471715598" w:history="1">
+      <w:hyperlink w:anchor="_Toc472709365" w:history="1">
         <w:r>
           <w:rPr>
             <w:rStyle w:val="Lienhypertexte"/>
@@ -1136,7 +1136,7 @@
             <w:noProof/>
             <w:webHidden/>
           </w:rPr>
-          <w:instrText xml:space="preserve"> PAGEREF _Toc471715598 \h </w:instrText>
+          <w:instrText xml:space="preserve"> PAGEREF _Toc472709365 \h </w:instrText>
         </w:r>
         <w:r>
           <w:rPr>
@@ -1156,7 +1156,7 @@
             <w:noProof/>
             <w:webHidden/>
           </w:rPr>
-          <w:t>4</w:t>
+          <w:t>5</w:t>
         </w:r>
         <w:r>
           <w:rPr>
@@ -1185,7 +1185,7 @@
           <w:lang w:eastAsia="fr-CH"/>
         </w:rPr>
       </w:pPr>
-      <w:hyperlink w:anchor="_Toc471715599" w:history="1">
+      <w:hyperlink w:anchor="_Toc472709366" w:history="1">
         <w:r>
           <w:rPr>
             <w:rStyle w:val="Lienhypertexte"/>
@@ -1232,7 +1232,7 @@
             <w:noProof/>
             <w:webHidden/>
           </w:rPr>
-          <w:instrText xml:space="preserve"> PAGEREF _Toc471715599 \h </w:instrText>
+          <w:instrText xml:space="preserve"> PAGEREF _Toc472709366 \h </w:instrText>
         </w:r>
         <w:r>
           <w:rPr>
@@ -1252,7 +1252,7 @@
             <w:noProof/>
             <w:webHidden/>
           </w:rPr>
-          <w:t>4</w:t>
+          <w:t>5</w:t>
         </w:r>
         <w:r>
           <w:rPr>
@@ -1281,7 +1281,7 @@
           <w:lang w:eastAsia="fr-CH"/>
         </w:rPr>
       </w:pPr>
-      <w:hyperlink w:anchor="_Toc471715600" w:history="1">
+      <w:hyperlink w:anchor="_Toc472709367" w:history="1">
         <w:r>
           <w:rPr>
             <w:rStyle w:val="Lienhypertexte"/>
@@ -1328,7 +1328,7 @@
             <w:noProof/>
             <w:webHidden/>
           </w:rPr>
-          <w:instrText xml:space="preserve"> PAGEREF _Toc471715600 \h </w:instrText>
+          <w:instrText xml:space="preserve"> PAGEREF _Toc472709367 \h </w:instrText>
         </w:r>
         <w:r>
           <w:rPr>
@@ -1348,7 +1348,7 @@
             <w:noProof/>
             <w:webHidden/>
           </w:rPr>
-          <w:t>4</w:t>
+          <w:t>5</w:t>
         </w:r>
         <w:r>
           <w:rPr>
@@ -1376,7 +1376,7 @@
           <w:lang w:eastAsia="fr-CH"/>
         </w:rPr>
       </w:pPr>
-      <w:hyperlink w:anchor="_Toc471715601" w:history="1">
+      <w:hyperlink w:anchor="_Toc472709368" w:history="1">
         <w:r>
           <w:rPr>
             <w:rStyle w:val="Lienhypertexte"/>
@@ -1422,7 +1422,7 @@
             <w:noProof/>
             <w:webHidden/>
           </w:rPr>
-          <w:instrText xml:space="preserve"> PAGEREF _Toc471715601 \h </w:instrText>
+          <w:instrText xml:space="preserve"> PAGEREF _Toc472709368 \h </w:instrText>
         </w:r>
         <w:r>
           <w:rPr>
@@ -1442,7 +1442,7 @@
             <w:noProof/>
             <w:webHidden/>
           </w:rPr>
-          <w:t>5</w:t>
+          <w:t>6</w:t>
         </w:r>
         <w:r>
           <w:rPr>
@@ -1470,7 +1470,7 @@
           <w:lang w:eastAsia="fr-CH"/>
         </w:rPr>
       </w:pPr>
-      <w:hyperlink w:anchor="_Toc471715602" w:history="1">
+      <w:hyperlink w:anchor="_Toc472709369" w:history="1">
         <w:r>
           <w:rPr>
             <w:rStyle w:val="Lienhypertexte"/>
@@ -1516,7 +1516,7 @@
             <w:noProof/>
             <w:webHidden/>
           </w:rPr>
-          <w:instrText xml:space="preserve"> PAGEREF _Toc471715602 \h </w:instrText>
+          <w:instrText xml:space="preserve"> PAGEREF _Toc472709369 \h </w:instrText>
         </w:r>
         <w:r>
           <w:rPr>
@@ -1536,7 +1536,7 @@
             <w:noProof/>
             <w:webHidden/>
           </w:rPr>
-          <w:t>5</w:t>
+          <w:t>6</w:t>
         </w:r>
         <w:r>
           <w:rPr>
@@ -1565,7 +1565,7 @@
           <w:lang w:eastAsia="fr-CH"/>
         </w:rPr>
       </w:pPr>
-      <w:hyperlink w:anchor="_Toc471715603" w:history="1">
+      <w:hyperlink w:anchor="_Toc472709370" w:history="1">
         <w:r>
           <w:rPr>
             <w:rStyle w:val="Lienhypertexte"/>
@@ -1612,7 +1612,7 @@
             <w:noProof/>
             <w:webHidden/>
           </w:rPr>
-          <w:instrText xml:space="preserve"> PAGEREF _Toc471715603 \h </w:instrText>
+          <w:instrText xml:space="preserve"> PAGEREF _Toc472709370 \h </w:instrText>
         </w:r>
         <w:r>
           <w:rPr>
@@ -1632,7 +1632,7 @@
             <w:noProof/>
             <w:webHidden/>
           </w:rPr>
-          <w:t>6</w:t>
+          <w:t>7</w:t>
         </w:r>
         <w:r>
           <w:rPr>
@@ -1660,7 +1660,7 @@
           <w:lang w:eastAsia="fr-CH"/>
         </w:rPr>
       </w:pPr>
-      <w:hyperlink w:anchor="_Toc471715604" w:history="1">
+      <w:hyperlink w:anchor="_Toc472709371" w:history="1">
         <w:r>
           <w:rPr>
             <w:rStyle w:val="Lienhypertexte"/>
@@ -1685,7 +1685,7 @@
             <w:rStyle w:val="Lienhypertexte"/>
             <w:noProof/>
           </w:rPr>
-          <w:t>Modèle conceptuel de données / Logical Model</w:t>
+          <w:t>Explications</w:t>
         </w:r>
         <w:r>
           <w:rPr>
@@ -1706,7 +1706,7 @@
             <w:noProof/>
             <w:webHidden/>
           </w:rPr>
-          <w:instrText xml:space="preserve"> PAGEREF _Toc471715604 \h </w:instrText>
+          <w:instrText xml:space="preserve"> PAGEREF _Toc472709371 \h </w:instrText>
         </w:r>
         <w:r>
           <w:rPr>
@@ -1754,7 +1754,7 @@
           <w:lang w:eastAsia="fr-CH"/>
         </w:rPr>
       </w:pPr>
-      <w:hyperlink w:anchor="_Toc471715605" w:history="1">
+      <w:hyperlink w:anchor="_Toc472709372" w:history="1">
         <w:r>
           <w:rPr>
             <w:rStyle w:val="Lienhypertexte"/>
@@ -1779,6 +1779,100 @@
             <w:rStyle w:val="Lienhypertexte"/>
             <w:noProof/>
           </w:rPr>
+          <w:t>Modèle conceptuel de données / Logical Model</w:t>
+        </w:r>
+        <w:r>
+          <w:rPr>
+            <w:noProof/>
+            <w:webHidden/>
+          </w:rPr>
+          <w:tab/>
+        </w:r>
+        <w:r>
+          <w:rPr>
+            <w:noProof/>
+            <w:webHidden/>
+          </w:rPr>
+          <w:fldChar w:fldCharType="begin"/>
+        </w:r>
+        <w:r>
+          <w:rPr>
+            <w:noProof/>
+            <w:webHidden/>
+          </w:rPr>
+          <w:instrText xml:space="preserve"> PAGEREF _Toc472709372 \h </w:instrText>
+        </w:r>
+        <w:r>
+          <w:rPr>
+            <w:noProof/>
+            <w:webHidden/>
+          </w:rPr>
+        </w:r>
+        <w:r>
+          <w:rPr>
+            <w:noProof/>
+            <w:webHidden/>
+          </w:rPr>
+          <w:fldChar w:fldCharType="separate"/>
+        </w:r>
+        <w:r>
+          <w:rPr>
+            <w:noProof/>
+            <w:webHidden/>
+          </w:rPr>
+          <w:t>9</w:t>
+        </w:r>
+        <w:r>
+          <w:rPr>
+            <w:noProof/>
+            <w:webHidden/>
+          </w:rPr>
+          <w:fldChar w:fldCharType="end"/>
+        </w:r>
+      </w:hyperlink>
+    </w:p>
+    <w:p>
+      <w:pPr>
+        <w:pStyle w:val="TM3"/>
+        <w:tabs>
+          <w:tab w:val="left" w:pos="1540"/>
+          <w:tab w:val="right" w:leader="dot" w:pos="9062"/>
+        </w:tabs>
+        <w:rPr>
+          <w:rFonts w:asciiTheme="minorHAnsi" w:eastAsiaTheme="minorEastAsia" w:hAnsiTheme="minorHAnsi"/>
+          <w:b w:val="0"/>
+          <w:noProof/>
+          <w:color w:val="auto"/>
+          <w:sz w:val="22"/>
+          <w:szCs w:val="22"/>
+          <w:lang w:eastAsia="fr-CH"/>
+        </w:rPr>
+      </w:pPr>
+      <w:hyperlink w:anchor="_Toc472709373" w:history="1">
+        <w:r>
+          <w:rPr>
+            <w:rStyle w:val="Lienhypertexte"/>
+            <w:noProof/>
+          </w:rPr>
+          <w:t>3.2.3.</w:t>
+        </w:r>
+        <w:r>
+          <w:rPr>
+            <w:rFonts w:asciiTheme="minorHAnsi" w:eastAsiaTheme="minorEastAsia" w:hAnsiTheme="minorHAnsi"/>
+            <w:b w:val="0"/>
+            <w:noProof/>
+            <w:color w:val="auto"/>
+            <w:sz w:val="22"/>
+            <w:szCs w:val="22"/>
+            <w:lang w:eastAsia="fr-CH"/>
+          </w:rPr>
+          <w:tab/>
+        </w:r>
+        <w:r>
+          <w:rPr>
+            <w:rStyle w:val="Lienhypertexte"/>
+            <w:noProof/>
+          </w:rPr>
           <w:t>Modèle logique de données / Relational Model</w:t>
         </w:r>
         <w:r>
@@ -1800,7 +1894,7 @@
             <w:noProof/>
             <w:webHidden/>
           </w:rPr>
-          <w:instrText xml:space="preserve"> PAGEREF _Toc471715605 \h </w:instrText>
+          <w:instrText xml:space="preserve"> PAGEREF _Toc472709373 \h </w:instrText>
         </w:r>
         <w:r>
           <w:rPr>
@@ -1820,7 +1914,7 @@
             <w:noProof/>
             <w:webHidden/>
           </w:rPr>
-          <w:t>8</w:t>
+          <w:t>10</w:t>
         </w:r>
         <w:r>
           <w:rPr>
@@ -1849,7 +1943,7 @@
           <w:lang w:eastAsia="fr-CH"/>
         </w:rPr>
       </w:pPr>
-      <w:hyperlink w:anchor="_Toc471715606" w:history="1">
+      <w:hyperlink w:anchor="_Toc472709374" w:history="1">
         <w:r>
           <w:rPr>
             <w:rStyle w:val="Lienhypertexte"/>
@@ -1896,7 +1990,7 @@
             <w:noProof/>
             <w:webHidden/>
           </w:rPr>
-          <w:instrText xml:space="preserve"> PAGEREF _Toc471715606 \h </w:instrText>
+          <w:instrText xml:space="preserve"> PAGEREF _Toc472709374 \h </w:instrText>
         </w:r>
         <w:r>
           <w:rPr>
@@ -1916,7 +2010,7 @@
             <w:noProof/>
             <w:webHidden/>
           </w:rPr>
-          <w:t>9</w:t>
+          <w:t>11</w:t>
         </w:r>
         <w:r>
           <w:rPr>
@@ -1945,7 +2039,7 @@
           <w:lang w:eastAsia="fr-CH"/>
         </w:rPr>
       </w:pPr>
-      <w:hyperlink w:anchor="_Toc471715607" w:history="1">
+      <w:hyperlink w:anchor="_Toc472709375" w:history="1">
         <w:r>
           <w:rPr>
             <w:rStyle w:val="Lienhypertexte"/>
@@ -1992,7 +2086,7 @@
             <w:noProof/>
             <w:webHidden/>
           </w:rPr>
-          <w:instrText xml:space="preserve"> PAGEREF _Toc471715607 \h </w:instrText>
+          <w:instrText xml:space="preserve"> PAGEREF _Toc472709375 \h </w:instrText>
         </w:r>
         <w:r>
           <w:rPr>
@@ -2012,7 +2106,7 @@
             <w:noProof/>
             <w:webHidden/>
           </w:rPr>
-          <w:t>9</w:t>
+          <w:t>11</w:t>
         </w:r>
         <w:r>
           <w:rPr>
@@ -2041,7 +2135,7 @@
           <w:lang w:eastAsia="fr-CH"/>
         </w:rPr>
       </w:pPr>
-      <w:hyperlink w:anchor="_Toc471715608" w:history="1">
+      <w:hyperlink w:anchor="_Toc472709376" w:history="1">
         <w:r>
           <w:rPr>
             <w:rStyle w:val="Lienhypertexte"/>
@@ -2088,7 +2182,7 @@
             <w:noProof/>
             <w:webHidden/>
           </w:rPr>
-          <w:instrText xml:space="preserve"> PAGEREF _Toc471715608 \h </w:instrText>
+          <w:instrText xml:space="preserve"> PAGEREF _Toc472709376 \h </w:instrText>
         </w:r>
         <w:r>
           <w:rPr>
@@ -2108,7 +2202,7 @@
             <w:noProof/>
             <w:webHidden/>
           </w:rPr>
-          <w:t>9</w:t>
+          <w:t>11</w:t>
         </w:r>
         <w:r>
           <w:rPr>
@@ -2137,7 +2231,7 @@
           <w:lang w:eastAsia="fr-CH"/>
         </w:rPr>
       </w:pPr>
-      <w:hyperlink w:anchor="_Toc471715609" w:history="1">
+      <w:hyperlink w:anchor="_Toc472709377" w:history="1">
         <w:r>
           <w:rPr>
             <w:rStyle w:val="Lienhypertexte"/>
@@ -2184,7 +2278,7 @@
             <w:noProof/>
             <w:webHidden/>
           </w:rPr>
-          <w:instrText xml:space="preserve"> PAGEREF _Toc471715609 \h </w:instrText>
+          <w:instrText xml:space="preserve"> PAGEREF _Toc472709377 \h </w:instrText>
         </w:r>
         <w:r>
           <w:rPr>
@@ -2204,7 +2298,7 @@
             <w:noProof/>
             <w:webHidden/>
           </w:rPr>
-          <w:t>10</w:t>
+          <w:t>12</w:t>
         </w:r>
         <w:r>
           <w:rPr>
@@ -2232,7 +2326,7 @@
           <w:lang w:eastAsia="fr-CH"/>
         </w:rPr>
       </w:pPr>
-      <w:hyperlink w:anchor="_Toc471715610" w:history="1">
+      <w:hyperlink w:anchor="_Toc472709378" w:history="1">
         <w:r>
           <w:rPr>
             <w:rStyle w:val="Lienhypertexte"/>
@@ -2278,7 +2372,7 @@
             <w:noProof/>
             <w:webHidden/>
           </w:rPr>
-          <w:instrText xml:space="preserve"> PAGEREF _Toc471715610 \h </w:instrText>
+          <w:instrText xml:space="preserve"> PAGEREF _Toc472709378 \h </w:instrText>
         </w:r>
         <w:r>
           <w:rPr>
@@ -2298,7 +2392,7 @@
             <w:noProof/>
             <w:webHidden/>
           </w:rPr>
-          <w:t>10</w:t>
+          <w:t>12</w:t>
         </w:r>
         <w:r>
           <w:rPr>
@@ -2326,7 +2420,7 @@
           <w:lang w:eastAsia="fr-CH"/>
         </w:rPr>
       </w:pPr>
-      <w:hyperlink w:anchor="_Toc471715611" w:history="1">
+      <w:hyperlink w:anchor="_Toc472709379" w:history="1">
         <w:r>
           <w:rPr>
             <w:rStyle w:val="Lienhypertexte"/>
@@ -2372,7 +2466,7 @@
             <w:noProof/>
             <w:webHidden/>
           </w:rPr>
-          <w:instrText xml:space="preserve"> PAGEREF _Toc471715611 \h </w:instrText>
+          <w:instrText xml:space="preserve"> PAGEREF _Toc472709379 \h </w:instrText>
         </w:r>
         <w:r>
           <w:rPr>
@@ -2392,7 +2486,7 @@
             <w:noProof/>
             <w:webHidden/>
           </w:rPr>
-          <w:t>11</w:t>
+          <w:t>13</w:t>
         </w:r>
         <w:r>
           <w:rPr>
@@ -2420,7 +2514,7 @@
           <w:lang w:eastAsia="fr-CH"/>
         </w:rPr>
       </w:pPr>
-      <w:hyperlink w:anchor="_Toc471715612" w:history="1">
+      <w:hyperlink w:anchor="_Toc472709380" w:history="1">
         <w:r>
           <w:rPr>
             <w:rStyle w:val="Lienhypertexte"/>
@@ -2466,7 +2560,7 @@
             <w:noProof/>
             <w:webHidden/>
           </w:rPr>
-          <w:instrText xml:space="preserve"> PAGEREF _Toc471715612 \h </w:instrText>
+          <w:instrText xml:space="preserve"> PAGEREF _Toc472709380 \h </w:instrText>
         </w:r>
         <w:r>
           <w:rPr>
@@ -2486,7 +2580,7 @@
             <w:noProof/>
             <w:webHidden/>
           </w:rPr>
-          <w:t>11</w:t>
+          <w:t>13</w:t>
         </w:r>
         <w:r>
           <w:rPr>
@@ -2515,7 +2609,7 @@
           <w:lang w:eastAsia="fr-CH"/>
         </w:rPr>
       </w:pPr>
-      <w:hyperlink w:anchor="_Toc471715613" w:history="1">
+      <w:hyperlink w:anchor="_Toc472709381" w:history="1">
         <w:r>
           <w:rPr>
             <w:rStyle w:val="Lienhypertexte"/>
@@ -2562,7 +2656,7 @@
             <w:noProof/>
             <w:webHidden/>
           </w:rPr>
-          <w:instrText xml:space="preserve"> PAGEREF _Toc471715613 \h </w:instrText>
+          <w:instrText xml:space="preserve"> PAGEREF _Toc472709381 \h </w:instrText>
         </w:r>
         <w:r>
           <w:rPr>
@@ -2582,7 +2676,7 @@
             <w:noProof/>
             <w:webHidden/>
           </w:rPr>
-          <w:t>11</w:t>
+          <w:t>13</w:t>
         </w:r>
         <w:r>
           <w:rPr>
@@ -2600,8 +2694,18 @@
           <w:tab w:val="left" w:pos="510"/>
           <w:tab w:val="right" w:leader="dot" w:pos="9062"/>
         </w:tabs>
-      </w:pPr>
-      <w:hyperlink w:anchor="_Toc471715614" w:history="1">
+        <w:rPr>
+          <w:rFonts w:asciiTheme="minorHAnsi" w:eastAsiaTheme="minorEastAsia" w:hAnsiTheme="minorHAnsi"/>
+          <w:b w:val="0"/>
+          <w:caps w:val="0"/>
+          <w:noProof/>
+          <w:color w:val="auto"/>
+          <w:sz w:val="22"/>
+          <w:szCs w:val="22"/>
+          <w:lang w:eastAsia="fr-CH"/>
+        </w:rPr>
+      </w:pPr>
+      <w:hyperlink w:anchor="_Toc472709382" w:history="1">
         <w:r>
           <w:rPr>
             <w:rStyle w:val="Lienhypertexte"/>
@@ -2648,7 +2752,7 @@
             <w:noProof/>
             <w:webHidden/>
           </w:rPr>
-          <w:instrText xml:space="preserve"> PAGEREF _Toc471715614 \h </w:instrText>
+          <w:instrText xml:space="preserve"> PAGEREF _Toc472709382 \h </w:instrText>
         </w:r>
         <w:r>
           <w:rPr>
@@ -2668,7 +2772,7 @@
             <w:noProof/>
             <w:webHidden/>
           </w:rPr>
-          <w:t>11</w:t>
+          <w:t>14</w:t>
         </w:r>
         <w:r>
           <w:rPr>
@@ -2678,30 +2782,37 @@
           <w:fldChar w:fldCharType="end"/>
         </w:r>
       </w:hyperlink>
+    </w:p>
+    <w:p>
       <w:r>
         <w:fldChar w:fldCharType="end"/>
       </w:r>
+      <w:r>
+        <w:br w:type="page"/>
+      </w:r>
+      <w:bookmarkStart w:id="0" w:name="_GoBack"/>
+      <w:bookmarkEnd w:id="0"/>
     </w:p>
     <w:p>
       <w:pPr>
         <w:pStyle w:val="Titre1"/>
       </w:pPr>
-      <w:bookmarkStart w:id="0" w:name="_Toc471715589"/>
+      <w:bookmarkStart w:id="1" w:name="_Toc472709356"/>
       <w:r>
         <w:lastRenderedPageBreak/>
         <w:t>Introduction</w:t>
       </w:r>
-      <w:bookmarkEnd w:id="0"/>
+      <w:bookmarkEnd w:id="1"/>
     </w:p>
     <w:p>
       <w:pPr>
         <w:pStyle w:val="Titre2"/>
       </w:pPr>
-      <w:bookmarkStart w:id="1" w:name="_Toc471715590"/>
+      <w:bookmarkStart w:id="2" w:name="_Toc472709357"/>
       <w:r>
         <w:t>Description du projet</w:t>
       </w:r>
-      <w:bookmarkEnd w:id="1"/>
+      <w:bookmarkEnd w:id="2"/>
     </w:p>
     <w:p>
       <w:r>
@@ -2726,11 +2837,11 @@
       <w:pPr>
         <w:pStyle w:val="Titre2"/>
       </w:pPr>
-      <w:bookmarkStart w:id="2" w:name="_Toc471715591"/>
+      <w:bookmarkStart w:id="3" w:name="_Toc472709358"/>
       <w:r>
         <w:t>Description de l’application</w:t>
       </w:r>
-      <w:bookmarkEnd w:id="2"/>
+      <w:bookmarkEnd w:id="3"/>
     </w:p>
     <w:p>
       <w:proofErr w:type="spellStart"/>
@@ -2803,11 +2914,11 @@
       <w:pPr>
         <w:pStyle w:val="Titre2"/>
       </w:pPr>
-      <w:bookmarkStart w:id="3" w:name="_Toc471715592"/>
+      <w:bookmarkStart w:id="4" w:name="_Toc472709359"/>
       <w:r>
         <w:t>Objectifs</w:t>
       </w:r>
-      <w:bookmarkEnd w:id="3"/>
+      <w:bookmarkEnd w:id="4"/>
     </w:p>
     <w:p>
       <w:r>
@@ -2826,21 +2937,21 @@
       <w:pPr>
         <w:pStyle w:val="Titre1"/>
       </w:pPr>
-      <w:bookmarkStart w:id="4" w:name="_Toc471715593"/>
+      <w:bookmarkStart w:id="5" w:name="_Toc472709360"/>
       <w:r>
         <w:t>Respect des Contraintes</w:t>
       </w:r>
-      <w:bookmarkEnd w:id="4"/>
+      <w:bookmarkEnd w:id="5"/>
     </w:p>
     <w:p>
       <w:pPr>
         <w:pStyle w:val="Titre2"/>
       </w:pPr>
-      <w:bookmarkStart w:id="5" w:name="_Toc471715594"/>
+      <w:bookmarkStart w:id="6" w:name="_Toc472709361"/>
       <w:r>
         <w:t>Types de données</w:t>
       </w:r>
-      <w:bookmarkEnd w:id="5"/>
+      <w:bookmarkEnd w:id="6"/>
     </w:p>
     <w:p>
       <w:r>
@@ -2979,12 +3090,12 @@
       <w:pPr>
         <w:pStyle w:val="Titre2"/>
       </w:pPr>
-      <w:bookmarkStart w:id="6" w:name="_Toc471715595"/>
+      <w:bookmarkStart w:id="7" w:name="_Toc472709362"/>
       <w:r>
         <w:lastRenderedPageBreak/>
         <w:t>Association 1.n</w:t>
       </w:r>
-      <w:bookmarkEnd w:id="6"/>
+      <w:bookmarkEnd w:id="7"/>
     </w:p>
     <w:p>
       <w:r>
@@ -3005,7 +3116,7 @@
       <w:pPr>
         <w:pStyle w:val="Titre2"/>
       </w:pPr>
-      <w:bookmarkStart w:id="7" w:name="_Toc471715596"/>
+      <w:bookmarkStart w:id="8" w:name="_Toc472709363"/>
       <w:r>
         <w:t xml:space="preserve">Association </w:t>
       </w:r>
@@ -3013,7 +3124,7 @@
       <w:r>
         <w:t>n.n</w:t>
       </w:r>
-      <w:bookmarkEnd w:id="7"/>
+      <w:bookmarkEnd w:id="8"/>
       <w:proofErr w:type="spellEnd"/>
     </w:p>
     <w:p>
@@ -3164,11 +3275,11 @@
       <w:pPr>
         <w:pStyle w:val="Titre2"/>
       </w:pPr>
-      <w:bookmarkStart w:id="8" w:name="_Toc471715597"/>
+      <w:bookmarkStart w:id="9" w:name="_Toc472709364"/>
       <w:r>
         <w:t>Association réflexive</w:t>
       </w:r>
-      <w:bookmarkEnd w:id="8"/>
+      <w:bookmarkEnd w:id="9"/>
     </w:p>
     <w:p>
       <w:r>
@@ -3188,11 +3299,11 @@
       <w:pPr>
         <w:pStyle w:val="Titre2"/>
       </w:pPr>
-      <w:bookmarkStart w:id="9" w:name="_Toc471715598"/>
+      <w:bookmarkStart w:id="10" w:name="_Toc472709365"/>
       <w:r>
         <w:t>Séquences, triggers et contraintes</w:t>
       </w:r>
-      <w:bookmarkEnd w:id="9"/>
+      <w:bookmarkEnd w:id="10"/>
     </w:p>
     <w:p>
       <w:r>
@@ -3208,21 +3319,21 @@
       <w:pPr>
         <w:pStyle w:val="Titre1"/>
       </w:pPr>
-      <w:bookmarkStart w:id="10" w:name="_Toc471715599"/>
+      <w:bookmarkStart w:id="11" w:name="_Toc472709366"/>
       <w:r>
         <w:t>Application</w:t>
       </w:r>
-      <w:bookmarkEnd w:id="10"/>
+      <w:bookmarkEnd w:id="11"/>
     </w:p>
     <w:p>
       <w:pPr>
         <w:pStyle w:val="Titre2"/>
       </w:pPr>
-      <w:bookmarkStart w:id="11" w:name="_Toc471715600"/>
+      <w:bookmarkStart w:id="12" w:name="_Toc472709367"/>
       <w:r>
         <w:t>Connexion</w:t>
       </w:r>
-      <w:bookmarkEnd w:id="11"/>
+      <w:bookmarkEnd w:id="12"/>
     </w:p>
     <w:p>
       <w:r>
@@ -3572,12 +3683,12 @@
       <w:pPr>
         <w:pStyle w:val="Titre3"/>
       </w:pPr>
-      <w:bookmarkStart w:id="12" w:name="_Toc471715601"/>
+      <w:bookmarkStart w:id="13" w:name="_Toc472709368"/>
       <w:r>
         <w:lastRenderedPageBreak/>
         <w:t>Sécurité</w:t>
       </w:r>
-      <w:bookmarkEnd w:id="12"/>
+      <w:bookmarkEnd w:id="13"/>
     </w:p>
     <w:p>
       <w:r>
@@ -3607,11 +3718,11 @@
       <w:pPr>
         <w:pStyle w:val="Titre3"/>
       </w:pPr>
-      <w:bookmarkStart w:id="13" w:name="_Toc471715602"/>
+      <w:bookmarkStart w:id="14" w:name="_Toc472709369"/>
       <w:r>
         <w:t>Modèles d’autorisation</w:t>
       </w:r>
-      <w:bookmarkEnd w:id="13"/>
+      <w:bookmarkEnd w:id="14"/>
     </w:p>
     <w:p>
       <w:r>
@@ -4635,7 +4746,7 @@
       <w:pPr>
         <w:pStyle w:val="Titre2"/>
       </w:pPr>
-      <w:bookmarkStart w:id="14" w:name="_Toc471715603"/>
+      <w:bookmarkStart w:id="15" w:name="_Toc472709370"/>
       <w:r>
         <w:t>Modèle</w:t>
       </w:r>
@@ -4645,7 +4756,7 @@
       <w:r>
         <w:t xml:space="preserve"> de données</w:t>
       </w:r>
-      <w:bookmarkEnd w:id="14"/>
+      <w:bookmarkEnd w:id="15"/>
     </w:p>
     <w:p>
       <w:r>
@@ -4699,6 +4810,339 @@
         <w:t>.</w:t>
       </w:r>
     </w:p>
+    <w:p>
+      <w:pPr>
+        <w:pStyle w:val="Titre3"/>
+      </w:pPr>
+      <w:bookmarkStart w:id="16" w:name="_Toc472709371"/>
+      <w:r>
+        <w:t>Explications</w:t>
+      </w:r>
+      <w:bookmarkEnd w:id="16"/>
+    </w:p>
+    <w:p>
+      <w:pPr>
+        <w:rPr>
+          <w:i/>
+        </w:rPr>
+      </w:pPr>
+      <w:r>
+        <w:rPr>
+          <w:i/>
+        </w:rPr>
+        <w:t>Les explications suivantes se rapportent au modèle logique de données.</w:t>
+      </w:r>
+    </w:p>
+    <w:p>
+      <w:r>
+        <w:t>Tout d’abord, nous trouvons les tables CANTONS et LOCALITES qui permettent de définir les provenances des personnes</w:t>
+      </w:r>
+      <w:r>
+        <w:t>. La table CANTONS a été créée pour éviter la redondance d’informations au niveau de la table LOCALITES (ne pas devoir indiquer à chaque fois le nom et le code du canton dans celle-ci).</w:t>
+      </w:r>
+    </w:p>
+    <w:p>
+      <w:r>
+        <w:t>A la table LOCALITES sont liés 2 types de personnes : les clients (table CLIENTS) ainsi que les fournisseurs / représentants (table PERSONNES). Une association réflexive (table PERSONNES) permet de représenter le fait qu’un fournisseur peut avoir un représentant (son NUMERO serait alors renseigné dans le champ PERS_NUMERO, qui n’est pas obligatoire).</w:t>
+      </w:r>
+    </w:p>
+    <w:p>
+      <w:r>
+        <w:t xml:space="preserve">La table PERSONNES est bien évidemment liée à la table VINS étant donné qu’un vin est directement lié à son fournisseur. Cette table contient non seulement des champs dédiés au code et nom du vin, mais </w:t>
+      </w:r>
+      <w:r>
+        <w:t>aussi</w:t>
+      </w:r>
+      <w:r>
+        <w:t xml:space="preserve"> des champs permettant l’insertion d’une image pour chaque vin :</w:t>
+      </w:r>
+    </w:p>
+    <w:p>
+      <w:pPr>
+        <w:pStyle w:val="Paragraphedeliste"/>
+        <w:numPr>
+          <w:ilvl w:val="0"/>
+          <w:numId w:val="3"/>
+        </w:numPr>
+        <w:tabs>
+          <w:tab w:val="left" w:pos="2694"/>
+        </w:tabs>
+        <w:ind w:left="357" w:hanging="357"/>
+      </w:pPr>
+      <w:r>
+        <w:rPr>
+          <w:b/>
+        </w:rPr>
+        <w:t>NOMING</w:t>
+      </w:r>
+      <w:r>
+        <w:tab/>
+      </w:r>
+      <w:r>
+        <w:sym w:font="Wingdings" w:char="F0E8"/>
+      </w:r>
+      <w:r>
+        <w:t xml:space="preserve"> indique le nom de l’image (+extension de l’image)</w:t>
+      </w:r>
+    </w:p>
+    <w:p>
+      <w:pPr>
+        <w:pStyle w:val="Paragraphedeliste"/>
+        <w:numPr>
+          <w:ilvl w:val="0"/>
+          <w:numId w:val="3"/>
+        </w:numPr>
+        <w:tabs>
+          <w:tab w:val="left" w:pos="2694"/>
+        </w:tabs>
+        <w:ind w:left="357" w:hanging="357"/>
+      </w:pPr>
+      <w:r>
+        <w:rPr>
+          <w:b/>
+        </w:rPr>
+        <w:t>TYPE_MIME</w:t>
+      </w:r>
+      <w:r>
+        <w:tab/>
+      </w:r>
+      <w:r>
+        <w:sym w:font="Wingdings" w:char="F0E8"/>
+      </w:r>
+      <w:r>
+        <w:t xml:space="preserve"> indique l’identifiant pour le format de données de </w:t>
+      </w:r>
+      <w:r>
+        <w:tab/>
+        <w:t>l’image (</w:t>
+      </w:r>
+      <w:r>
+        <w:rPr>
+          <w:i/>
+        </w:rPr>
+        <w:t>image/</w:t>
+      </w:r>
+      <w:proofErr w:type="spellStart"/>
+      <w:r>
+        <w:rPr>
+          <w:i/>
+        </w:rPr>
+        <w:t>png</w:t>
+      </w:r>
+      <w:proofErr w:type="spellEnd"/>
+      <w:r>
+        <w:t xml:space="preserve"> par exemple)</w:t>
+      </w:r>
+    </w:p>
+    <w:p>
+      <w:pPr>
+        <w:pStyle w:val="Paragraphedeliste"/>
+        <w:numPr>
+          <w:ilvl w:val="0"/>
+          <w:numId w:val="3"/>
+        </w:numPr>
+        <w:tabs>
+          <w:tab w:val="left" w:pos="2694"/>
+        </w:tabs>
+        <w:ind w:left="357" w:hanging="357"/>
+      </w:pPr>
+      <w:r>
+        <w:rPr>
+          <w:b/>
+        </w:rPr>
+        <w:t>DATE_MODIF_IMG</w:t>
+      </w:r>
+      <w:r>
+        <w:tab/>
+      </w:r>
+      <w:r>
+        <w:sym w:font="Wingdings" w:char="F0E8"/>
+      </w:r>
+      <w:r>
+        <w:t xml:space="preserve"> indique la date de la dernière modification de </w:t>
+      </w:r>
+      <w:r>
+        <w:tab/>
+        <w:t>l’image</w:t>
+      </w:r>
+    </w:p>
+    <w:p>
+      <w:pPr>
+        <w:pStyle w:val="Paragraphedeliste"/>
+        <w:numPr>
+          <w:ilvl w:val="0"/>
+          <w:numId w:val="3"/>
+        </w:numPr>
+        <w:tabs>
+          <w:tab w:val="left" w:pos="2694"/>
+        </w:tabs>
+        <w:ind w:left="357" w:hanging="357"/>
+      </w:pPr>
+      <w:r>
+        <w:rPr>
+          <w:b/>
+        </w:rPr>
+        <w:t>IMAGE</w:t>
+      </w:r>
+      <w:r>
+        <w:tab/>
+      </w:r>
+      <w:r>
+        <w:sym w:font="Wingdings" w:char="F0E8"/>
+      </w:r>
+      <w:r>
+        <w:t xml:space="preserve"> contient l’image elle-même (fichier BLOB)</w:t>
+      </w:r>
+    </w:p>
+    <w:p>
+      <w:r>
+        <w:t xml:space="preserve">Etant donné que dans la réalité, plusieurs volumes de bouteilles sont possibles pour un même vin, nous avons créé un table VOLUMES qui recense l’ensemble </w:t>
+      </w:r>
+      <w:r>
+        <w:lastRenderedPageBreak/>
+        <w:t>des volumes disponibles pour les bouteilles de vin, en centilitres (50, 75, 150, etc…). Une bouteille de vin est donc une association entre un vin (table VINS) et un volume (table VOLUMES). Cela a donc donné lieu à la création d’une table associative BOUTEILLES qui reprend les NUMERO (clé primaires) des tables associées pour créer une bouteille, à laquelle s’ajoute un prix (colonne PRIX). Une contrainte d’unicité sur l’association des deux clés a été définie.</w:t>
+      </w:r>
+    </w:p>
+    <w:p>
+      <w:r>
+        <w:t>Un client (table CLIENTS) passe des commandes et est donc lié à la table COMMANDES. Chaque commande a un code ainsi qu’une date (à laquelle elle a été passée). Bien évidemment, il est possible que pour une même commande, plusieurs types de bouteilles de vin différents soient choisis. Cela signifie donc que la commande contiendra plusieurs lignes, une pour chaque type de bouteille. Cela a donc nécessité la création d’une seconde table associative, LIGNESCOMMANDES, liée à la table COMMANDES ainsi qu’à notre première table associative, BOUTEILLES. On a donc le détail de chaque ligne de la commandes (reprise des clés primaires pour la créer) ainsi qu’une colonne QUANTITE, qui permet au client de commander une bouteille en plusieurs quantités, comme dans un système traditionnel.</w:t>
+      </w:r>
+    </w:p>
+    <w:p>
+      <w:r>
+        <w:t>On peut voir que chaque table contient 4 même colonnes. Celles-ci sont créées pour des raisons de contrôle et de traçabilité. Voici leur signification :</w:t>
+      </w:r>
+    </w:p>
+    <w:p>
+      <w:pPr>
+        <w:pStyle w:val="Paragraphedeliste"/>
+        <w:numPr>
+          <w:ilvl w:val="0"/>
+          <w:numId w:val="3"/>
+        </w:numPr>
+        <w:tabs>
+          <w:tab w:val="left" w:pos="2127"/>
+        </w:tabs>
+        <w:ind w:left="357" w:hanging="357"/>
+      </w:pPr>
+      <w:r>
+        <w:rPr>
+          <w:b/>
+        </w:rPr>
+        <w:t>CTRLAJUSER</w:t>
+      </w:r>
+      <w:r>
+        <w:tab/>
+      </w:r>
+      <w:r>
+        <w:sym w:font="Wingdings" w:char="F0E8"/>
+      </w:r>
+      <w:r>
+        <w:t xml:space="preserve"> utilisateur ayant ajouté l’enregistrement dans la table</w:t>
+      </w:r>
+    </w:p>
+    <w:p>
+      <w:pPr>
+        <w:pStyle w:val="Paragraphedeliste"/>
+        <w:numPr>
+          <w:ilvl w:val="0"/>
+          <w:numId w:val="3"/>
+        </w:numPr>
+        <w:tabs>
+          <w:tab w:val="left" w:pos="2127"/>
+        </w:tabs>
+        <w:ind w:left="357" w:hanging="357"/>
+      </w:pPr>
+      <w:r>
+        <w:rPr>
+          <w:b/>
+        </w:rPr>
+        <w:t>CTRLAJDATE</w:t>
+      </w:r>
+      <w:r>
+        <w:tab/>
+      </w:r>
+      <w:r>
+        <w:sym w:font="Wingdings" w:char="F0E8"/>
+      </w:r>
+      <w:r>
+        <w:t xml:space="preserve"> date de l’ajout de l’enregistrement dans la table</w:t>
+      </w:r>
+    </w:p>
+    <w:p>
+      <w:pPr>
+        <w:pStyle w:val="Paragraphedeliste"/>
+        <w:numPr>
+          <w:ilvl w:val="0"/>
+          <w:numId w:val="3"/>
+        </w:numPr>
+        <w:tabs>
+          <w:tab w:val="left" w:pos="2127"/>
+        </w:tabs>
+        <w:ind w:left="357" w:hanging="357"/>
+      </w:pPr>
+      <w:r>
+        <w:rPr>
+          <w:b/>
+        </w:rPr>
+        <w:t>CTRLMOUSER</w:t>
+      </w:r>
+      <w:r>
+        <w:tab/>
+      </w:r>
+      <w:r>
+        <w:sym w:font="Wingdings" w:char="F0E8"/>
+      </w:r>
+      <w:r>
+        <w:t xml:space="preserve"> utilisateur ayant effectué la dernière modification sur </w:t>
+      </w:r>
+      <w:r>
+        <w:tab/>
+        <w:t>l’enregistrement</w:t>
+      </w:r>
+    </w:p>
+    <w:p>
+      <w:pPr>
+        <w:pStyle w:val="Paragraphedeliste"/>
+        <w:numPr>
+          <w:ilvl w:val="0"/>
+          <w:numId w:val="3"/>
+        </w:numPr>
+        <w:tabs>
+          <w:tab w:val="left" w:pos="2127"/>
+        </w:tabs>
+        <w:ind w:left="357" w:hanging="357"/>
+      </w:pPr>
+      <w:r>
+        <w:rPr>
+          <w:b/>
+        </w:rPr>
+        <w:t>CTRLMODATE</w:t>
+      </w:r>
+      <w:r>
+        <w:tab/>
+      </w:r>
+      <w:r>
+        <w:sym w:font="Wingdings" w:char="F0E8"/>
+      </w:r>
+      <w:r>
+        <w:t xml:space="preserve"> date de la dernière modification sur l’enregistrement</w:t>
+      </w:r>
+    </w:p>
+    <w:p>
+      <w:r>
+        <w:t xml:space="preserve">De plus, 4 tables de journalisation sont présentes, elles portent le suffixe _JN après le nom de la table qu’elles journalisent. </w:t>
+      </w:r>
+      <w:r>
+        <w:t>Une description des tables journalisées est donnée plus loin dans ce document.</w:t>
+      </w:r>
+    </w:p>
+    <w:p>
+      <w:r>
+        <w:t>Pour terminer, le modèle dispose d’une table UTILISATEURS faisant référence aux utilisateurs de l’applications (collaborateurs). Leur nom d’utilisateur, mot de passe (haché bien entendu) ainsi que le type de poste qu’ils occupent (droits et autorisations) doivent être renseignés.</w:t>
+      </w:r>
+    </w:p>
+    <w:p/>
     <w:p>
       <w:pPr>
         <w:sectPr>
@@ -4716,7 +5160,7 @@
       <w:pPr>
         <w:pStyle w:val="Titre3"/>
       </w:pPr>
-      <w:bookmarkStart w:id="15" w:name="_Toc471715604"/>
+      <w:bookmarkStart w:id="17" w:name="_Toc472709372"/>
       <w:r>
         <w:lastRenderedPageBreak/>
         <w:t xml:space="preserve">Modèle conceptuel de données / </w:t>
@@ -4729,7 +5173,7 @@
       <w:r>
         <w:t xml:space="preserve"> Model</w:t>
       </w:r>
-      <w:bookmarkEnd w:id="15"/>
+      <w:bookmarkEnd w:id="17"/>
     </w:p>
     <w:p>
       <w:pPr>
@@ -4791,7 +5235,7 @@
       <w:pPr>
         <w:pStyle w:val="Titre3"/>
       </w:pPr>
-      <w:bookmarkStart w:id="16" w:name="_Toc471715605"/>
+      <w:bookmarkStart w:id="18" w:name="_Toc472709373"/>
       <w:r>
         <w:lastRenderedPageBreak/>
         <w:t xml:space="preserve">Modèle logique de données / </w:t>
@@ -4804,7 +5248,7 @@
       <w:r>
         <w:t xml:space="preserve"> Model</w:t>
       </w:r>
-      <w:bookmarkEnd w:id="16"/>
+      <w:bookmarkEnd w:id="18"/>
     </w:p>
     <w:p>
       <w:r>
@@ -4868,12 +5312,12 @@
       <w:pPr>
         <w:pStyle w:val="Titre2"/>
       </w:pPr>
-      <w:bookmarkStart w:id="17" w:name="_Toc471715606"/>
+      <w:bookmarkStart w:id="19" w:name="_Toc472709374"/>
       <w:r>
         <w:lastRenderedPageBreak/>
         <w:t>Journalisation</w:t>
       </w:r>
-      <w:bookmarkEnd w:id="17"/>
+      <w:bookmarkEnd w:id="19"/>
     </w:p>
     <w:p>
       <w:r>
@@ -4987,11 +5431,11 @@
       <w:pPr>
         <w:pStyle w:val="Titre2"/>
       </w:pPr>
-      <w:bookmarkStart w:id="18" w:name="_Toc471715607"/>
+      <w:bookmarkStart w:id="20" w:name="_Toc472709375"/>
       <w:r>
         <w:t>Fonctionnalités choisies</w:t>
       </w:r>
-      <w:bookmarkEnd w:id="18"/>
+      <w:bookmarkEnd w:id="20"/>
     </w:p>
     <w:p>
       <w:r>
@@ -5133,11 +5577,11 @@
       <w:pPr>
         <w:pStyle w:val="Titre2"/>
       </w:pPr>
-      <w:bookmarkStart w:id="19" w:name="_Toc471715608"/>
+      <w:bookmarkStart w:id="21" w:name="_Toc472709376"/>
       <w:r>
         <w:t>Meilleure fonctionnalité</w:t>
       </w:r>
-      <w:bookmarkEnd w:id="19"/>
+      <w:bookmarkEnd w:id="21"/>
     </w:p>
     <w:p>
       <w:r>
@@ -5286,6 +5730,7 @@
       <w:r>
         <w:rPr>
           <w:b/>
+          <w:i/>
           <w:color w:val="FF0000"/>
         </w:rPr>
         <w:t>Gesto’Vin</w:t>
@@ -5733,21 +6178,21 @@
       <w:pPr>
         <w:pStyle w:val="Titre2"/>
       </w:pPr>
-      <w:bookmarkStart w:id="20" w:name="_Toc471715609"/>
+      <w:bookmarkStart w:id="22" w:name="_Toc472709377"/>
       <w:r>
         <w:t>Problèmes rencontrés / Solutions trouvées</w:t>
       </w:r>
-      <w:bookmarkEnd w:id="20"/>
+      <w:bookmarkEnd w:id="22"/>
     </w:p>
     <w:p>
       <w:pPr>
         <w:pStyle w:val="Titre3"/>
       </w:pPr>
-      <w:bookmarkStart w:id="21" w:name="_Toc471715610"/>
+      <w:bookmarkStart w:id="23" w:name="_Toc472709378"/>
       <w:r>
         <w:t>Nommage de champ Date</w:t>
       </w:r>
-      <w:bookmarkEnd w:id="21"/>
+      <w:bookmarkEnd w:id="23"/>
     </w:p>
     <w:p>
       <w:r>
@@ -5813,12 +6258,12 @@
       <w:pPr>
         <w:pStyle w:val="Titre3"/>
       </w:pPr>
-      <w:bookmarkStart w:id="22" w:name="_Toc471715611"/>
+      <w:bookmarkStart w:id="24" w:name="_Toc472709379"/>
       <w:r>
         <w:lastRenderedPageBreak/>
         <w:t>Modification du modèle relationnel</w:t>
       </w:r>
-      <w:bookmarkEnd w:id="22"/>
+      <w:bookmarkEnd w:id="24"/>
     </w:p>
     <w:p>
       <w:r>
@@ -5876,11 +6321,11 @@
       <w:pPr>
         <w:pStyle w:val="Titre3"/>
       </w:pPr>
-      <w:bookmarkStart w:id="23" w:name="_Toc471715612"/>
+      <w:bookmarkStart w:id="25" w:name="_Toc472709380"/>
       <w:r>
         <w:t>Tablespace plein</w:t>
       </w:r>
-      <w:bookmarkEnd w:id="23"/>
+      <w:bookmarkEnd w:id="25"/>
     </w:p>
     <w:p>
       <w:r>
@@ -5967,11 +6412,11 @@
       <w:pPr>
         <w:pStyle w:val="Titre1"/>
       </w:pPr>
-      <w:bookmarkStart w:id="24" w:name="_Toc471715613"/>
+      <w:bookmarkStart w:id="26" w:name="_Toc472709381"/>
       <w:r>
         <w:t>Conclusion</w:t>
       </w:r>
-      <w:bookmarkEnd w:id="24"/>
+      <w:bookmarkEnd w:id="26"/>
     </w:p>
     <w:p>
       <w:r>
@@ -6011,18 +6456,47 @@
       <w:r>
         <w:t>.</w:t>
       </w:r>
-      <w:bookmarkStart w:id="25" w:name="_GoBack"/>
-      <w:bookmarkEnd w:id="25"/>
+      <w:r>
+        <w:t xml:space="preserve"> En page d’accueil par exemple, un tableau de bord permettant de visualiser quelques statistiques et un graphique (meilleur client, nombre de bouteilles vendues par moi, évolution du nombre de clients par mois, etc…) ou encore un calendrier a été créé. Cela évite par exemple d’arriver directement sur un tableau indiquant tous les produits disponibles à la vente, ce qui serait certainement moins plaisant.</w:t>
+      </w:r>
+    </w:p>
+    <w:p>
+      <w:r>
+        <w:t xml:space="preserve">Nous sommes cependant d’avis que l’application devra être améliorée au fil du temps, que de nouvelles fonctionnalités pourront être ajoutées, que les anciennes pourront être optimisées ou modifiées. </w:t>
+      </w:r>
+      <w:r>
+        <w:t>Il sera nécessaire de constamment mettre à jour le système pour qu’il reste u</w:t>
+      </w:r>
+      <w:r>
+        <w:t xml:space="preserve">tilisable par </w:t>
+      </w:r>
+      <w:proofErr w:type="spellStart"/>
+      <w:r>
+        <w:rPr>
+          <w:i/>
+        </w:rPr>
+        <w:t>Gesto’Vin</w:t>
+      </w:r>
+      <w:proofErr w:type="spellEnd"/>
+      <w:r>
+        <w:t xml:space="preserve">. Cela représente un </w:t>
+      </w:r>
+      <w:r>
+        <w:t>élément</w:t>
+      </w:r>
+      <w:r>
+        <w:t xml:space="preserve"> capital, car l’application a du potentiel à nos yeux.</w:t>
+      </w:r>
     </w:p>
     <w:p>
       <w:pPr>
         <w:pStyle w:val="Titre1"/>
       </w:pPr>
-      <w:bookmarkStart w:id="26" w:name="_Toc471715614"/>
+      <w:bookmarkStart w:id="27" w:name="_Toc472709382"/>
       <w:r>
         <w:t>Références</w:t>
       </w:r>
-      <w:bookmarkEnd w:id="26"/>
+      <w:bookmarkEnd w:id="27"/>
     </w:p>
     <w:p>
       <w:r>
@@ -6174,7 +6648,7 @@
         <w:noProof/>
         <w:sz w:val="22"/>
       </w:rPr>
-      <w:t>6</w:t>
+      <w:t>3</w:t>
     </w:r>
     <w:r>
       <w:rPr>
@@ -6211,7 +6685,7 @@
         <w:noProof/>
         <w:sz w:val="22"/>
       </w:rPr>
-      <w:t>12</w:t>
+      <w:t>14</w:t>
     </w:r>
     <w:r>
       <w:rPr>
@@ -6231,6 +6705,12 @@
       <w:pBdr>
         <w:top w:val="single" w:sz="4" w:space="4" w:color="auto"/>
       </w:pBdr>
+      <w:tabs>
+        <w:tab w:val="clear" w:pos="4536"/>
+        <w:tab w:val="clear" w:pos="9072"/>
+        <w:tab w:val="center" w:pos="6946"/>
+        <w:tab w:val="right" w:pos="14004"/>
+      </w:tabs>
       <w:rPr>
         <w:sz w:val="22"/>
       </w:rPr>
@@ -6277,7 +6757,7 @@
         <w:noProof/>
         <w:sz w:val="22"/>
       </w:rPr>
-      <w:t>8</w:t>
+      <w:t>10</w:t>
     </w:r>
     <w:r>
       <w:rPr>
@@ -6314,7 +6794,7 @@
         <w:noProof/>
         <w:sz w:val="22"/>
       </w:rPr>
-      <w:t>12</w:t>
+      <w:t>14</w:t>
     </w:r>
     <w:r>
       <w:rPr>
@@ -6380,7 +6860,7 @@
         <w:noProof/>
         <w:sz w:val="22"/>
       </w:rPr>
-      <w:t>10</w:t>
+      <w:t>14</w:t>
     </w:r>
     <w:r>
       <w:rPr>
@@ -6417,7 +6897,7 @@
         <w:noProof/>
         <w:sz w:val="22"/>
       </w:rPr>
-      <w:t>12</w:t>
+      <w:t>14</w:t>
     </w:r>
     <w:r>
       <w:rPr>
@@ -6582,6 +7062,12 @@
   <w:p>
     <w:pPr>
       <w:pStyle w:val="En-tte"/>
+      <w:tabs>
+        <w:tab w:val="clear" w:pos="4536"/>
+        <w:tab w:val="clear" w:pos="9072"/>
+        <w:tab w:val="center" w:pos="6946"/>
+        <w:tab w:val="right" w:pos="14004"/>
+      </w:tabs>
       <w:rPr>
         <w:sz w:val="22"/>
       </w:rPr>
@@ -6678,6 +7164,12 @@
   <w:p>
     <w:pPr>
       <w:pStyle w:val="En-tte"/>
+      <w:tabs>
+        <w:tab w:val="clear" w:pos="4536"/>
+        <w:tab w:val="clear" w:pos="9072"/>
+        <w:tab w:val="center" w:pos="6946"/>
+        <w:tab w:val="right" w:pos="14004"/>
+      </w:tabs>
       <w:rPr>
         <w:sz w:val="22"/>
       </w:rPr>
@@ -7725,6 +8217,7 @@
   <w:style w:type="character" w:default="1" w:styleId="Policepardfaut">
     <w:name w:val="Default Paragraph Font"/>
     <w:uiPriority w:val="1"/>
+    <w:semiHidden/>
     <w:unhideWhenUsed/>
   </w:style>
   <w:style w:type="table" w:default="1" w:styleId="TableauNormal">
@@ -8398,7 +8891,7 @@
 </file>
 
 <file path=customXml/itemProps1.xml><?xml version="1.0" encoding="utf-8"?>
-<ds:datastoreItem xmlns:ds="http://schemas.openxmlformats.org/officeDocument/2006/customXml" ds:itemID="{D47F553E-5F42-465C-ADC5-290137EE604F}">
+<ds:datastoreItem xmlns:ds="http://schemas.openxmlformats.org/officeDocument/2006/customXml" ds:itemID="{2B0DFFFD-BFEB-4A5D-82AA-010C10C0943C}">
   <ds:schemaRefs>
     <ds:schemaRef ds:uri="http://schemas.openxmlformats.org/officeDocument/2006/bibliography"/>
   </ds:schemaRefs>

</xml_diff>